<commit_message>
Algorithm paper with Pycco html
</commit_message>
<xml_diff>
--- a/algorithmPaper/k_means_paper.docx
+++ b/algorithmPaper/k_means_paper.docx
@@ -34,15 +34,19 @@
       <w:pPr>
         <w:spacing w:line="480" w:lineRule="auto"/>
       </w:pPr>
-      <w:bookmarkStart w:id="0" w:name="_GoBack"/>
-      <w:bookmarkEnd w:id="0"/>
-    </w:p>
-    <w:p>
-      <w:pPr>
-        <w:spacing w:line="480" w:lineRule="auto"/>
-      </w:pPr>
-      <w:r>
-        <w:t>The Scikit-Learn implementation of K-means contains several optimizations that are designed to reduce runtime.  This implementation includes several options that allow the user to navigate the tradeoffs between desired accuracy and computation.  These fall under the following categories:</w:t>
+    </w:p>
+    <w:p>
+      <w:pPr>
+        <w:spacing w:line="480" w:lineRule="auto"/>
+      </w:pPr>
+      <w:r>
+        <w:t xml:space="preserve">The Scikit-Learn implementation of K-means contains several optimizations that are designed to reduce </w:t>
+      </w:r>
+      <w:r>
+        <w:t>computation</w:t>
+      </w:r>
+      <w:r>
+        <w:t>.  This implementation includes several options that allow the user to navigate the tradeoffs between desired accuracy and computation.  These fall under the following categories:</w:t>
       </w:r>
     </w:p>
     <w:p>
@@ -206,7 +210,22 @@
         <w:t xml:space="preserve">weakness </w:t>
       </w:r>
       <w:r>
-        <w:t xml:space="preserve">by first randomly assigning one point to be the first initial cluster center, then choosing the next initial cluster center based on a probability weighted by its distance to the first cluster center, and so on until k initial cluster centers have been assigned.  The advantage of this method is that it will, on average, space the initial cluster centers out more evenly across the space than a completely random initialization.  Because the probabilities of being selected are merely weighted by the distance, however, this initialization does not guarantee that the centers will be more widely spaced, it simply </w:t>
+        <w:t xml:space="preserve">by first randomly assigning one point to be the first initial cluster center, then choosing the next initial cluster center based on a probability weighted by its distance to the first cluster center, and so on until k initial cluster centers have been assigned.  </w:t>
+      </w:r>
+    </w:p>
+    <w:p>
+      <w:pPr>
+        <w:spacing w:line="480" w:lineRule="auto"/>
+        <w:ind w:firstLine="720"/>
+      </w:pPr>
+      <w:r>
+        <w:t xml:space="preserve">The advantage of </w:t>
+      </w:r>
+      <w:r>
+        <w:t>k-means++</w:t>
+      </w:r>
+      <w:r>
+        <w:t xml:space="preserve"> is that it will, on average, space the initial cluster centers out more evenly across the space than a completely random initialization.  Because the probabilities of being selected are merely weighted by the distance, however, this initialization does not guarantee that the centers will be more widely spaced, it simply </w:t>
       </w:r>
       <w:r>
         <w:t xml:space="preserve">makes this more likely.  Furthermore, there is a computational overhead for the k-means++ initialization, as it requires distances between every point and every cluster center so far created to be calculated as each cluster center is added.  The tradeoff is that this initialization tends to produce better cluster centers, and can potentially reduce the number of iterations for convergence.  </w:t>
@@ -218,7 +237,15 @@
         <w:ind w:firstLine="720"/>
       </w:pPr>
       <w:r>
-        <w:t xml:space="preserve">The scikit-learn implementation also allows the user to specify the initial cluster centers rather than using random assignments.  This could be useful if the user has some a priori idea of where the cluster centers should be, potentially based on some domain knowledge or when adding more data after earlier clustering runs.  This option would be unlikely to be used for clustering that is performed as part of data exploration, however, and in practice most users will be relying on some level of randomization for their initial cluster assignments.  </w:t>
+        <w:t>The scikit-learn implementation also allows the user to specify the initial cluster centers rather than using random assignments.  This could be useful if the user has some a priori idea of where the cluster centers should be, potentially based on some domain knowledge</w:t>
+      </w:r>
+      <w:r>
+        <w:t>,</w:t>
+      </w:r>
+      <w:bookmarkStart w:id="0" w:name="_GoBack"/>
+      <w:bookmarkEnd w:id="0"/>
+      <w:r>
+        <w:t xml:space="preserve"> or when adding more data after earlier clustering runs.  This option would be unlikely to be used for clustering that is performed as part of data exploration, however, and in practice most users will be relying on some level of randomization for their initial cluster assignments.  </w:t>
       </w:r>
     </w:p>
     <w:p>

</xml_diff>